<commit_message>
updated project charter to send to teachign staff
</commit_message>
<xml_diff>
--- a/Project_1_Charter.docx
+++ b/Project_1_Charter.docx
@@ -66,6 +66,14 @@
       </w:r>
       <w:r>
         <w:t>affluency)(top/probable causes)</w:t>
+      </w:r>
+    </w:p>
+    <w:p>
+      <w:pPr>
+        <w:ind w:left="720"/>
+      </w:pPr>
+      <w:r>
+        <w:t>We would like to examine the trends and correlations between wildfires and contributing factors for the last 30 years to see if we can uncover trends or patterns to help predict future fires.</w:t>
       </w:r>
     </w:p>
     <w:p>
@@ -139,6 +147,19 @@
       <w:r>
         <w:tab/>
         <w:t>Census Data</w:t>
+      </w:r>
+    </w:p>
+    <w:p>
+      <w:r>
+        <w:tab/>
+      </w:r>
+      <w:proofErr w:type="spellStart"/>
+      <w:r>
+        <w:t>OpenWeather</w:t>
+      </w:r>
+      <w:proofErr w:type="spellEnd"/>
+      <w:r>
+        <w:t xml:space="preserve"> API</w:t>
       </w:r>
     </w:p>
     <w:p>

</xml_diff>